<commit_message>
collection, collection list, cart, checkout, about
</commit_message>
<xml_diff>
--- a/Shopify online store 2.docx
+++ b/Shopify online store 2.docx
@@ -1664,7 +1664,7 @@
       <w:pPr>
         <w:spacing w:after="120"/>
         <w:rPr>
-          <w:sz w:val="28"/>
+          <w:sz w:val="24"/>
           <w:lang w:val="en-GB"/>
         </w:rPr>
       </w:pPr>
@@ -1677,13 +1677,822 @@
         <w:tab/>
         <w:t xml:space="preserve">Seo test: </w:t>
       </w:r>
-      <w:r>
+      <w:hyperlink r:id="rId8" w:history="1">
+        <w:r>
+          <w:rPr>
+            <w:rStyle w:val="Hyperlink"/>
+            <w:sz w:val="24"/>
+            <w:lang w:val="en-GB"/>
+          </w:rPr>
+          <w:t>https://search.google.com/test/rich-results</w:t>
+        </w:r>
+      </w:hyperlink>
+    </w:p>
+    <w:p>
+      <w:pPr>
+        <w:spacing w:after="120"/>
         <w:rPr>
           <w:sz w:val="24"/>
           <w:lang w:val="en-GB"/>
         </w:rPr>
-        <w:t>https://search.google.com/test/rich-results</w:t>
-      </w:r>
+      </w:pPr>
+    </w:p>
+    <w:p>
+      <w:pPr>
+        <w:spacing w:after="120"/>
+        <w:rPr>
+          <w:b/>
+          <w:sz w:val="28"/>
+          <w:szCs w:val="28"/>
+          <w:lang w:val="en-GB"/>
+        </w:rPr>
+      </w:pPr>
+      <w:r>
+        <w:rPr>
+          <w:b/>
+          <w:sz w:val="28"/>
+          <w:szCs w:val="28"/>
+          <w:highlight w:val="yellow"/>
+          <w:lang w:val="en-GB"/>
+        </w:rPr>
+        <w:t>Payment on test purpose:</w:t>
+      </w:r>
+    </w:p>
+    <w:p>
+      <w:pPr>
+        <w:pStyle w:val="ListParagraph"/>
+        <w:numPr>
+          <w:ilvl w:val="0"/>
+          <w:numId w:val="16"/>
+        </w:numPr>
+        <w:spacing w:after="120"/>
+        <w:rPr>
+          <w:sz w:val="28"/>
+          <w:lang w:val="en-GB"/>
+        </w:rPr>
+      </w:pPr>
+      <w:r>
+        <w:rPr>
+          <w:sz w:val="28"/>
+          <w:lang w:val="en-GB"/>
+        </w:rPr>
+        <w:t>Test payment provider</w:t>
+      </w:r>
+      <w:r>
+        <w:rPr>
+          <w:sz w:val="28"/>
+          <w:lang w:val="en-GB"/>
+        </w:rPr>
+        <w:t xml:space="preserve">: </w:t>
+      </w:r>
+      <w:r>
+        <w:rPr>
+          <w:sz w:val="28"/>
+          <w:lang w:val="en-GB"/>
+        </w:rPr>
+        <w:t>Bogus Gateway</w:t>
+      </w:r>
+    </w:p>
+    <w:p>
+      <w:pPr>
+        <w:pStyle w:val="ListParagraph"/>
+        <w:numPr>
+          <w:ilvl w:val="0"/>
+          <w:numId w:val="16"/>
+        </w:numPr>
+        <w:spacing w:after="120"/>
+        <w:rPr>
+          <w:sz w:val="28"/>
+          <w:lang w:val="en-GB"/>
+        </w:rPr>
+      </w:pPr>
+    </w:p>
+    <w:p>
+      <w:pPr>
+        <w:spacing w:after="120"/>
+        <w:rPr>
+          <w:b/>
+          <w:color w:val="FFFFFF" w:themeColor="background1"/>
+          <w:sz w:val="32"/>
+          <w:u w:val="single"/>
+          <w:lang w:val="en-GB"/>
+        </w:rPr>
+      </w:pPr>
+      <w:r>
+        <w:rPr>
+          <w:b/>
+          <w:color w:val="FFFFFF" w:themeColor="background1"/>
+          <w:sz w:val="32"/>
+          <w:highlight w:val="darkGreen"/>
+          <w:u w:val="single"/>
+          <w:lang w:val="en-GB"/>
+        </w:rPr>
+        <w:t xml:space="preserve"> </w:t>
+      </w:r>
+      <w:r>
+        <w:rPr>
+          <w:b/>
+          <w:color w:val="FFFFFF" w:themeColor="background1"/>
+          <w:sz w:val="32"/>
+          <w:highlight w:val="darkGreen"/>
+          <w:u w:val="single"/>
+          <w:lang w:val="en-GB"/>
+        </w:rPr>
+        <w:t>Templates</w:t>
+      </w:r>
+      <w:r>
+        <w:rPr>
+          <w:b/>
+          <w:color w:val="FFFFFF" w:themeColor="background1"/>
+          <w:sz w:val="32"/>
+          <w:highlight w:val="darkGreen"/>
+          <w:u w:val="single"/>
+          <w:lang w:val="en-GB"/>
+        </w:rPr>
+        <w:t xml:space="preserve">:  </w:t>
+      </w:r>
+      <w:r>
+        <w:rPr>
+          <w:b/>
+          <w:color w:val="FFFFFF" w:themeColor="background1"/>
+          <w:sz w:val="32"/>
+          <w:u w:val="single"/>
+          <w:lang w:val="en-GB"/>
+        </w:rPr>
+        <w:t xml:space="preserve"> </w:t>
+      </w:r>
+    </w:p>
+    <w:p>
+      <w:pPr>
+        <w:spacing w:after="120"/>
+        <w:rPr>
+          <w:sz w:val="28"/>
+          <w:lang w:val="en-GB"/>
+        </w:rPr>
+      </w:pPr>
+      <w:r>
+        <w:rPr>
+          <w:sz w:val="28"/>
+          <w:highlight w:val="yellow"/>
+          <w:lang w:val="en-GB"/>
+        </w:rPr>
+        <w:t>404.json</w:t>
+      </w:r>
+      <w:r>
+        <w:rPr>
+          <w:sz w:val="28"/>
+          <w:highlight w:val="yellow"/>
+          <w:lang w:val="en-GB"/>
+        </w:rPr>
+        <w:t>:</w:t>
+      </w:r>
+    </w:p>
+    <w:p>
+      <w:pPr>
+        <w:pStyle w:val="ListParagraph"/>
+        <w:numPr>
+          <w:ilvl w:val="0"/>
+          <w:numId w:val="17"/>
+        </w:numPr>
+        <w:spacing w:after="120"/>
+        <w:rPr>
+          <w:sz w:val="28"/>
+          <w:lang w:val="en-GB"/>
+        </w:rPr>
+      </w:pPr>
+      <w:r>
+        <w:rPr>
+          <w:sz w:val="28"/>
+          <w:lang w:val="en-GB"/>
+        </w:rPr>
+        <w:t>Search not found page</w:t>
+      </w:r>
+    </w:p>
+    <w:p>
+      <w:pPr>
+        <w:spacing w:after="120"/>
+        <w:rPr>
+          <w:sz w:val="28"/>
+          <w:lang w:val="en-GB"/>
+        </w:rPr>
+      </w:pPr>
+      <w:r>
+        <w:rPr>
+          <w:sz w:val="28"/>
+          <w:highlight w:val="yellow"/>
+          <w:lang w:val="en-GB"/>
+        </w:rPr>
+        <w:t>cart</w:t>
+      </w:r>
+      <w:r>
+        <w:rPr>
+          <w:sz w:val="28"/>
+          <w:highlight w:val="yellow"/>
+          <w:lang w:val="en-GB"/>
+        </w:rPr>
+        <w:t>.json:</w:t>
+      </w:r>
+    </w:p>
+    <w:p>
+      <w:pPr>
+        <w:pStyle w:val="ListParagraph"/>
+        <w:numPr>
+          <w:ilvl w:val="0"/>
+          <w:numId w:val="17"/>
+        </w:numPr>
+        <w:spacing w:after="120"/>
+        <w:rPr>
+          <w:sz w:val="28"/>
+          <w:lang w:val="en-GB"/>
+        </w:rPr>
+      </w:pPr>
+      <w:r>
+        <w:rPr>
+          <w:sz w:val="28"/>
+          <w:lang w:val="en-GB"/>
+        </w:rPr>
+        <w:t>product cart page</w:t>
+      </w:r>
+      <w:r>
+        <w:rPr>
+          <w:sz w:val="28"/>
+          <w:lang w:val="en-GB"/>
+        </w:rPr>
+        <w:t>-&gt;{% if cart.item_count &gt;0 %} and {% item in cart.items %}</w:t>
+      </w:r>
+    </w:p>
+    <w:p>
+      <w:pPr>
+        <w:spacing w:after="120"/>
+        <w:rPr>
+          <w:sz w:val="28"/>
+          <w:lang w:val="en-GB"/>
+        </w:rPr>
+      </w:pPr>
+      <w:r>
+        <w:rPr>
+          <w:sz w:val="28"/>
+          <w:highlight w:val="yellow"/>
+          <w:lang w:val="en-GB"/>
+        </w:rPr>
+        <w:t>list-collection.json</w:t>
+      </w:r>
+      <w:r>
+        <w:rPr>
+          <w:sz w:val="28"/>
+          <w:highlight w:val="yellow"/>
+          <w:lang w:val="en-GB"/>
+        </w:rPr>
+        <w:t>:</w:t>
+      </w:r>
+    </w:p>
+    <w:p>
+      <w:pPr>
+        <w:pStyle w:val="ListParagraph"/>
+        <w:numPr>
+          <w:ilvl w:val="0"/>
+          <w:numId w:val="16"/>
+        </w:numPr>
+        <w:spacing w:after="120"/>
+        <w:rPr>
+          <w:sz w:val="28"/>
+          <w:lang w:val="en-GB"/>
+        </w:rPr>
+      </w:pPr>
+      <w:r>
+        <w:rPr>
+          <w:sz w:val="28"/>
+          <w:lang w:val="en-GB"/>
+        </w:rPr>
+        <w:t>List of collection-&gt; such as summer, winter etc</w:t>
+      </w:r>
+      <w:r>
+        <w:rPr>
+          <w:sz w:val="28"/>
+          <w:lang w:val="en-GB"/>
+        </w:rPr>
+        <w:t xml:space="preserve"> </w:t>
+      </w:r>
+      <w:r>
+        <w:rPr>
+          <w:sz w:val="28"/>
+          <w:lang w:val="en-GB"/>
+        </w:rPr>
+        <w:t xml:space="preserve">{% </w:t>
+      </w:r>
+      <w:r>
+        <w:rPr>
+          <w:sz w:val="28"/>
+          <w:lang w:val="en-GB"/>
+        </w:rPr>
+        <w:t>collection in collections</w:t>
+      </w:r>
+      <w:r>
+        <w:rPr>
+          <w:sz w:val="28"/>
+          <w:lang w:val="en-GB"/>
+        </w:rPr>
+        <w:t xml:space="preserve"> %}</w:t>
+      </w:r>
+    </w:p>
+    <w:p>
+      <w:pPr>
+        <w:spacing w:after="120"/>
+        <w:rPr>
+          <w:sz w:val="28"/>
+          <w:lang w:val="en-GB"/>
+        </w:rPr>
+      </w:pPr>
+      <w:r>
+        <w:rPr>
+          <w:sz w:val="28"/>
+          <w:highlight w:val="yellow"/>
+          <w:lang w:val="en-GB"/>
+        </w:rPr>
+        <w:t>collection.json</w:t>
+      </w:r>
+      <w:r>
+        <w:rPr>
+          <w:sz w:val="28"/>
+          <w:highlight w:val="yellow"/>
+          <w:lang w:val="en-GB"/>
+        </w:rPr>
+        <w:t>:</w:t>
+      </w:r>
+    </w:p>
+    <w:p>
+      <w:pPr>
+        <w:pStyle w:val="ListParagraph"/>
+        <w:numPr>
+          <w:ilvl w:val="0"/>
+          <w:numId w:val="16"/>
+        </w:numPr>
+        <w:spacing w:after="120"/>
+        <w:rPr>
+          <w:sz w:val="28"/>
+          <w:lang w:val="en-GB"/>
+        </w:rPr>
+      </w:pPr>
+      <w:r>
+        <w:rPr>
+          <w:sz w:val="28"/>
+          <w:lang w:val="en-GB"/>
+        </w:rPr>
+        <w:t>List of collection</w:t>
+      </w:r>
+      <w:r>
+        <w:rPr>
+          <w:sz w:val="28"/>
+          <w:lang w:val="en-GB"/>
+        </w:rPr>
+        <w:t xml:space="preserve"> products</w:t>
+      </w:r>
+      <w:r>
+        <w:rPr>
+          <w:sz w:val="28"/>
+          <w:lang w:val="en-GB"/>
+        </w:rPr>
+        <w:t xml:space="preserve">-&gt; </w:t>
+      </w:r>
+      <w:r>
+        <w:rPr>
+          <w:sz w:val="28"/>
+          <w:lang w:val="en-GB"/>
+        </w:rPr>
+        <w:t>[product in collection</w:t>
+      </w:r>
+      <w:r>
+        <w:rPr>
+          <w:sz w:val="28"/>
+          <w:lang w:val="en-GB"/>
+        </w:rPr>
+        <w:t>.products]</w:t>
+      </w:r>
+    </w:p>
+    <w:p>
+      <w:pPr>
+        <w:spacing w:after="120"/>
+        <w:rPr>
+          <w:sz w:val="28"/>
+          <w:lang w:val="en-GB"/>
+        </w:rPr>
+      </w:pPr>
+      <w:r>
+        <w:rPr>
+          <w:sz w:val="28"/>
+          <w:highlight w:val="yellow"/>
+          <w:lang w:val="en-GB"/>
+        </w:rPr>
+        <w:lastRenderedPageBreak/>
+        <w:t>product.json</w:t>
+      </w:r>
+      <w:r>
+        <w:rPr>
+          <w:sz w:val="28"/>
+          <w:highlight w:val="yellow"/>
+          <w:lang w:val="en-GB"/>
+        </w:rPr>
+        <w:t>:</w:t>
+      </w:r>
+    </w:p>
+    <w:p>
+      <w:pPr>
+        <w:pStyle w:val="ListParagraph"/>
+        <w:numPr>
+          <w:ilvl w:val="0"/>
+          <w:numId w:val="16"/>
+        </w:numPr>
+        <w:spacing w:after="120"/>
+        <w:rPr>
+          <w:sz w:val="28"/>
+          <w:lang w:val="en-GB"/>
+        </w:rPr>
+      </w:pPr>
+      <w:r>
+        <w:rPr>
+          <w:sz w:val="28"/>
+          <w:lang w:val="en-GB"/>
+        </w:rPr>
+        <w:t xml:space="preserve">Product single page-&gt; </w:t>
+      </w:r>
+      <w:r>
+        <w:rPr>
+          <w:sz w:val="28"/>
+          <w:lang w:val="en-GB"/>
+        </w:rPr>
+        <w:t>[product in product]</w:t>
+      </w:r>
+    </w:p>
+    <w:p>
+      <w:pPr>
+        <w:spacing w:after="120"/>
+        <w:rPr>
+          <w:sz w:val="28"/>
+          <w:lang w:val="en-GB"/>
+        </w:rPr>
+      </w:pPr>
+      <w:r>
+        <w:rPr>
+          <w:sz w:val="28"/>
+          <w:highlight w:val="yellow"/>
+          <w:lang w:val="en-GB"/>
+        </w:rPr>
+        <w:t>index</w:t>
+      </w:r>
+      <w:r>
+        <w:rPr>
+          <w:sz w:val="28"/>
+          <w:highlight w:val="yellow"/>
+          <w:lang w:val="en-GB"/>
+        </w:rPr>
+        <w:t>.json</w:t>
+      </w:r>
+      <w:r>
+        <w:rPr>
+          <w:sz w:val="28"/>
+          <w:highlight w:val="yellow"/>
+          <w:lang w:val="en-GB"/>
+        </w:rPr>
+        <w:t>:</w:t>
+      </w:r>
+    </w:p>
+    <w:p>
+      <w:pPr>
+        <w:pStyle w:val="ListParagraph"/>
+        <w:numPr>
+          <w:ilvl w:val="0"/>
+          <w:numId w:val="16"/>
+        </w:numPr>
+        <w:spacing w:after="120"/>
+        <w:rPr>
+          <w:sz w:val="28"/>
+          <w:lang w:val="en-GB"/>
+        </w:rPr>
+      </w:pPr>
+      <w:r>
+        <w:rPr>
+          <w:sz w:val="28"/>
+          <w:lang w:val="en-GB"/>
+        </w:rPr>
+        <w:t>Home page</w:t>
+      </w:r>
+    </w:p>
+    <w:p>
+      <w:pPr>
+        <w:spacing w:after="120"/>
+        <w:rPr>
+          <w:sz w:val="28"/>
+          <w:lang w:val="en-GB"/>
+        </w:rPr>
+      </w:pPr>
+      <w:r>
+        <w:rPr>
+          <w:sz w:val="28"/>
+          <w:highlight w:val="yellow"/>
+          <w:lang w:val="en-GB"/>
+        </w:rPr>
+        <w:t>blog.json:</w:t>
+      </w:r>
+    </w:p>
+    <w:p>
+      <w:pPr>
+        <w:pStyle w:val="ListParagraph"/>
+        <w:numPr>
+          <w:ilvl w:val="0"/>
+          <w:numId w:val="16"/>
+        </w:numPr>
+        <w:spacing w:after="120"/>
+        <w:rPr>
+          <w:sz w:val="28"/>
+          <w:lang w:val="en-GB"/>
+        </w:rPr>
+      </w:pPr>
+      <w:r>
+        <w:rPr>
+          <w:sz w:val="28"/>
+          <w:lang w:val="en-GB"/>
+        </w:rPr>
+        <w:t>List of blog articles-&gt; [article in blog.articles]</w:t>
+      </w:r>
+    </w:p>
+    <w:p>
+      <w:pPr>
+        <w:spacing w:after="120"/>
+        <w:rPr>
+          <w:sz w:val="28"/>
+          <w:lang w:val="en-GB"/>
+        </w:rPr>
+      </w:pPr>
+      <w:r>
+        <w:rPr>
+          <w:sz w:val="28"/>
+          <w:highlight w:val="yellow"/>
+          <w:lang w:val="en-GB"/>
+        </w:rPr>
+        <w:t>article.json</w:t>
+      </w:r>
+      <w:r>
+        <w:rPr>
+          <w:sz w:val="28"/>
+          <w:highlight w:val="yellow"/>
+          <w:lang w:val="en-GB"/>
+        </w:rPr>
+        <w:t>:</w:t>
+      </w:r>
+    </w:p>
+    <w:p>
+      <w:pPr>
+        <w:pStyle w:val="ListParagraph"/>
+        <w:numPr>
+          <w:ilvl w:val="0"/>
+          <w:numId w:val="16"/>
+        </w:numPr>
+        <w:spacing w:after="120"/>
+        <w:rPr>
+          <w:sz w:val="28"/>
+          <w:lang w:val="en-GB"/>
+        </w:rPr>
+      </w:pPr>
+      <w:r>
+        <w:rPr>
+          <w:sz w:val="28"/>
+          <w:lang w:val="en-GB"/>
+        </w:rPr>
+        <w:t>Blog details</w:t>
+      </w:r>
+      <w:r>
+        <w:rPr>
+          <w:sz w:val="28"/>
+          <w:lang w:val="en-GB"/>
+        </w:rPr>
+        <w:t>-&gt; [</w:t>
+      </w:r>
+      <w:r>
+        <w:rPr>
+          <w:sz w:val="28"/>
+          <w:lang w:val="en-GB"/>
+        </w:rPr>
+        <w:t>blog in article</w:t>
+      </w:r>
+      <w:r>
+        <w:rPr>
+          <w:sz w:val="28"/>
+          <w:lang w:val="en-GB"/>
+        </w:rPr>
+        <w:t>]</w:t>
+      </w:r>
+    </w:p>
+    <w:p>
+      <w:pPr>
+        <w:spacing w:after="120"/>
+        <w:rPr>
+          <w:sz w:val="28"/>
+          <w:lang w:val="en-GB"/>
+        </w:rPr>
+      </w:pPr>
+      <w:r>
+        <w:rPr>
+          <w:sz w:val="28"/>
+          <w:highlight w:val="yellow"/>
+          <w:lang w:val="en-GB"/>
+        </w:rPr>
+        <w:t>page.about.json</w:t>
+      </w:r>
+      <w:r>
+        <w:rPr>
+          <w:sz w:val="28"/>
+          <w:highlight w:val="yellow"/>
+          <w:lang w:val="en-GB"/>
+        </w:rPr>
+        <w:t>:</w:t>
+      </w:r>
+    </w:p>
+    <w:p>
+      <w:pPr>
+        <w:pStyle w:val="ListParagraph"/>
+        <w:numPr>
+          <w:ilvl w:val="0"/>
+          <w:numId w:val="16"/>
+        </w:numPr>
+        <w:spacing w:after="120"/>
+        <w:rPr>
+          <w:sz w:val="28"/>
+          <w:lang w:val="en-GB"/>
+        </w:rPr>
+      </w:pPr>
+      <w:r>
+        <w:rPr>
+          <w:sz w:val="28"/>
+          <w:lang w:val="en-GB"/>
+        </w:rPr>
+        <w:t>About page</w:t>
+      </w:r>
+    </w:p>
+    <w:p>
+      <w:pPr>
+        <w:spacing w:after="120"/>
+        <w:rPr>
+          <w:sz w:val="28"/>
+          <w:lang w:val="en-GB"/>
+        </w:rPr>
+      </w:pPr>
+      <w:r>
+        <w:rPr>
+          <w:sz w:val="28"/>
+          <w:highlight w:val="yellow"/>
+          <w:lang w:val="en-GB"/>
+        </w:rPr>
+        <w:t>page.json</w:t>
+      </w:r>
+      <w:r>
+        <w:rPr>
+          <w:sz w:val="28"/>
+          <w:highlight w:val="yellow"/>
+          <w:lang w:val="en-GB"/>
+        </w:rPr>
+        <w:t>:</w:t>
+      </w:r>
+    </w:p>
+    <w:p>
+      <w:pPr>
+        <w:pStyle w:val="ListParagraph"/>
+        <w:numPr>
+          <w:ilvl w:val="0"/>
+          <w:numId w:val="16"/>
+        </w:numPr>
+        <w:spacing w:after="120"/>
+        <w:rPr>
+          <w:sz w:val="28"/>
+          <w:lang w:val="en-GB"/>
+        </w:rPr>
+      </w:pPr>
+      <w:r>
+        <w:rPr>
+          <w:sz w:val="28"/>
+          <w:lang w:val="en-GB"/>
+        </w:rPr>
+        <w:t>Default page</w:t>
+      </w:r>
+    </w:p>
+    <w:p>
+      <w:pPr>
+        <w:spacing w:after="120"/>
+        <w:rPr>
+          <w:sz w:val="28"/>
+          <w:lang w:val="en-GB"/>
+        </w:rPr>
+      </w:pPr>
+      <w:r>
+        <w:rPr>
+          <w:sz w:val="28"/>
+          <w:highlight w:val="yellow"/>
+          <w:lang w:val="en-GB"/>
+        </w:rPr>
+        <w:t>password.json</w:t>
+      </w:r>
+      <w:r>
+        <w:rPr>
+          <w:sz w:val="28"/>
+          <w:highlight w:val="yellow"/>
+          <w:lang w:val="en-GB"/>
+        </w:rPr>
+        <w:t>:</w:t>
+      </w:r>
+    </w:p>
+    <w:p>
+      <w:pPr>
+        <w:pStyle w:val="ListParagraph"/>
+        <w:numPr>
+          <w:ilvl w:val="0"/>
+          <w:numId w:val="16"/>
+        </w:numPr>
+        <w:spacing w:after="120"/>
+        <w:rPr>
+          <w:sz w:val="28"/>
+          <w:lang w:val="en-GB"/>
+        </w:rPr>
+      </w:pPr>
+      <w:r>
+        <w:rPr>
+          <w:sz w:val="28"/>
+          <w:lang w:val="en-GB"/>
+        </w:rPr>
+        <w:t>Password protection for online store</w:t>
+      </w:r>
+    </w:p>
+    <w:p>
+      <w:pPr>
+        <w:spacing w:after="120"/>
+        <w:rPr>
+          <w:sz w:val="28"/>
+          <w:lang w:val="en-GB"/>
+        </w:rPr>
+      </w:pPr>
+      <w:r>
+        <w:rPr>
+          <w:sz w:val="28"/>
+          <w:highlight w:val="yellow"/>
+          <w:lang w:val="en-GB"/>
+        </w:rPr>
+        <w:t>search.json</w:t>
+      </w:r>
+      <w:r>
+        <w:rPr>
+          <w:sz w:val="28"/>
+          <w:highlight w:val="yellow"/>
+          <w:lang w:val="en-GB"/>
+        </w:rPr>
+        <w:t>:</w:t>
+      </w:r>
+    </w:p>
+    <w:p>
+      <w:pPr>
+        <w:pStyle w:val="ListParagraph"/>
+        <w:numPr>
+          <w:ilvl w:val="0"/>
+          <w:numId w:val="16"/>
+        </w:numPr>
+        <w:spacing w:after="120"/>
+        <w:rPr>
+          <w:sz w:val="28"/>
+          <w:lang w:val="en-GB"/>
+        </w:rPr>
+      </w:pPr>
+      <w:r>
+        <w:rPr>
+          <w:sz w:val="28"/>
+          <w:lang w:val="en-GB"/>
+        </w:rPr>
+        <w:t>Search page: render search result</w:t>
+      </w:r>
+    </w:p>
+    <w:p>
+      <w:pPr>
+        <w:pStyle w:val="ListParagraph"/>
+        <w:spacing w:after="120"/>
+        <w:rPr>
+          <w:sz w:val="28"/>
+          <w:lang w:val="en-GB"/>
+        </w:rPr>
+      </w:pPr>
+    </w:p>
+    <w:p>
+      <w:pPr>
+        <w:spacing w:after="120"/>
+        <w:rPr>
+          <w:sz w:val="28"/>
+          <w:lang w:val="en-GB"/>
+        </w:rPr>
+      </w:pPr>
+    </w:p>
+    <w:p>
+      <w:pPr>
+        <w:spacing w:after="120"/>
+        <w:rPr>
+          <w:sz w:val="28"/>
+          <w:lang w:val="en-GB"/>
+        </w:rPr>
+      </w:pPr>
     </w:p>
     <w:sectPr>
       <w:pgSz w:w="12240" w:h="15840"/>
@@ -1787,6 +2596,119 @@
     </w:lvl>
   </w:abstractNum>
   <w:abstractNum w:abstractNumId="1">
+    <w:nsid w:val="103E4C2F"/>
+    <w:multiLevelType w:val="hybridMultilevel"/>
+    <w:tmpl w:val="F1667D0C"/>
+    <w:lvl w:ilvl="0" w:tplc="0409000B">
+      <w:start w:val="1"/>
+      <w:numFmt w:val="bullet"/>
+      <w:lvlText w:val=""/>
+      <w:lvlJc w:val="left"/>
+      <w:pPr>
+        <w:ind w:left="1446" w:hanging="360"/>
+      </w:pPr>
+      <w:rPr>
+        <w:rFonts w:ascii="Wingdings" w:hAnsi="Wingdings" w:hint="default"/>
+      </w:rPr>
+    </w:lvl>
+    <w:lvl w:ilvl="1" w:tplc="04090003" w:tentative="1">
+      <w:start w:val="1"/>
+      <w:numFmt w:val="bullet"/>
+      <w:lvlText w:val="o"/>
+      <w:lvlJc w:val="left"/>
+      <w:pPr>
+        <w:ind w:left="2166" w:hanging="360"/>
+      </w:pPr>
+      <w:rPr>
+        <w:rFonts w:ascii="Courier New" w:hAnsi="Courier New" w:cs="Courier New" w:hint="default"/>
+      </w:rPr>
+    </w:lvl>
+    <w:lvl w:ilvl="2" w:tplc="04090005" w:tentative="1">
+      <w:start w:val="1"/>
+      <w:numFmt w:val="bullet"/>
+      <w:lvlText w:val=""/>
+      <w:lvlJc w:val="left"/>
+      <w:pPr>
+        <w:ind w:left="2886" w:hanging="360"/>
+      </w:pPr>
+      <w:rPr>
+        <w:rFonts w:ascii="Wingdings" w:hAnsi="Wingdings" w:hint="default"/>
+      </w:rPr>
+    </w:lvl>
+    <w:lvl w:ilvl="3" w:tplc="04090001" w:tentative="1">
+      <w:start w:val="1"/>
+      <w:numFmt w:val="bullet"/>
+      <w:lvlText w:val=""/>
+      <w:lvlJc w:val="left"/>
+      <w:pPr>
+        <w:ind w:left="3606" w:hanging="360"/>
+      </w:pPr>
+      <w:rPr>
+        <w:rFonts w:ascii="Symbol" w:hAnsi="Symbol" w:hint="default"/>
+      </w:rPr>
+    </w:lvl>
+    <w:lvl w:ilvl="4" w:tplc="04090003" w:tentative="1">
+      <w:start w:val="1"/>
+      <w:numFmt w:val="bullet"/>
+      <w:lvlText w:val="o"/>
+      <w:lvlJc w:val="left"/>
+      <w:pPr>
+        <w:ind w:left="4326" w:hanging="360"/>
+      </w:pPr>
+      <w:rPr>
+        <w:rFonts w:ascii="Courier New" w:hAnsi="Courier New" w:cs="Courier New" w:hint="default"/>
+      </w:rPr>
+    </w:lvl>
+    <w:lvl w:ilvl="5" w:tplc="04090005" w:tentative="1">
+      <w:start w:val="1"/>
+      <w:numFmt w:val="bullet"/>
+      <w:lvlText w:val=""/>
+      <w:lvlJc w:val="left"/>
+      <w:pPr>
+        <w:ind w:left="5046" w:hanging="360"/>
+      </w:pPr>
+      <w:rPr>
+        <w:rFonts w:ascii="Wingdings" w:hAnsi="Wingdings" w:hint="default"/>
+      </w:rPr>
+    </w:lvl>
+    <w:lvl w:ilvl="6" w:tplc="04090001" w:tentative="1">
+      <w:start w:val="1"/>
+      <w:numFmt w:val="bullet"/>
+      <w:lvlText w:val=""/>
+      <w:lvlJc w:val="left"/>
+      <w:pPr>
+        <w:ind w:left="5766" w:hanging="360"/>
+      </w:pPr>
+      <w:rPr>
+        <w:rFonts w:ascii="Symbol" w:hAnsi="Symbol" w:hint="default"/>
+      </w:rPr>
+    </w:lvl>
+    <w:lvl w:ilvl="7" w:tplc="04090003" w:tentative="1">
+      <w:start w:val="1"/>
+      <w:numFmt w:val="bullet"/>
+      <w:lvlText w:val="o"/>
+      <w:lvlJc w:val="left"/>
+      <w:pPr>
+        <w:ind w:left="6486" w:hanging="360"/>
+      </w:pPr>
+      <w:rPr>
+        <w:rFonts w:ascii="Courier New" w:hAnsi="Courier New" w:cs="Courier New" w:hint="default"/>
+      </w:rPr>
+    </w:lvl>
+    <w:lvl w:ilvl="8" w:tplc="04090005" w:tentative="1">
+      <w:start w:val="1"/>
+      <w:numFmt w:val="bullet"/>
+      <w:lvlText w:val=""/>
+      <w:lvlJc w:val="left"/>
+      <w:pPr>
+        <w:ind w:left="7206" w:hanging="360"/>
+      </w:pPr>
+      <w:rPr>
+        <w:rFonts w:ascii="Wingdings" w:hAnsi="Wingdings" w:hint="default"/>
+      </w:rPr>
+    </w:lvl>
+  </w:abstractNum>
+  <w:abstractNum w:abstractNumId="2">
     <w:nsid w:val="15CA10D2"/>
     <w:multiLevelType w:val="hybridMultilevel"/>
     <w:tmpl w:val="F3D4A40C"/>
@@ -1875,7 +2797,7 @@
       </w:pPr>
     </w:lvl>
   </w:abstractNum>
-  <w:abstractNum w:abstractNumId="2">
+  <w:abstractNum w:abstractNumId="3">
     <w:nsid w:val="17067F31"/>
     <w:multiLevelType w:val="hybridMultilevel"/>
     <w:tmpl w:val="C242EF96"/>
@@ -1988,7 +2910,7 @@
       </w:rPr>
     </w:lvl>
   </w:abstractNum>
-  <w:abstractNum w:abstractNumId="3">
+  <w:abstractNum w:abstractNumId="4">
     <w:nsid w:val="274F42CC"/>
     <w:multiLevelType w:val="hybridMultilevel"/>
     <w:tmpl w:val="A22047C2"/>
@@ -2101,7 +3023,7 @@
       </w:rPr>
     </w:lvl>
   </w:abstractNum>
-  <w:abstractNum w:abstractNumId="4">
+  <w:abstractNum w:abstractNumId="5">
     <w:nsid w:val="28433B27"/>
     <w:multiLevelType w:val="hybridMultilevel"/>
     <w:tmpl w:val="168C788C"/>
@@ -2214,7 +3136,7 @@
       </w:rPr>
     </w:lvl>
   </w:abstractNum>
-  <w:abstractNum w:abstractNumId="5">
+  <w:abstractNum w:abstractNumId="6">
     <w:nsid w:val="2FC83887"/>
     <w:multiLevelType w:val="hybridMultilevel"/>
     <w:tmpl w:val="BBAAE99A"/>
@@ -2327,7 +3249,7 @@
       </w:rPr>
     </w:lvl>
   </w:abstractNum>
-  <w:abstractNum w:abstractNumId="6">
+  <w:abstractNum w:abstractNumId="7">
     <w:nsid w:val="4403770C"/>
     <w:multiLevelType w:val="hybridMultilevel"/>
     <w:tmpl w:val="CB0C31AC"/>
@@ -2440,7 +3362,7 @@
       </w:rPr>
     </w:lvl>
   </w:abstractNum>
-  <w:abstractNum w:abstractNumId="7">
+  <w:abstractNum w:abstractNumId="8">
     <w:nsid w:val="494A705C"/>
     <w:multiLevelType w:val="hybridMultilevel"/>
     <w:tmpl w:val="85989E9A"/>
@@ -2553,7 +3475,7 @@
       </w:rPr>
     </w:lvl>
   </w:abstractNum>
-  <w:abstractNum w:abstractNumId="8">
+  <w:abstractNum w:abstractNumId="9">
     <w:nsid w:val="49AD40FC"/>
     <w:multiLevelType w:val="hybridMultilevel"/>
     <w:tmpl w:val="831C5514"/>
@@ -2666,7 +3588,7 @@
       </w:rPr>
     </w:lvl>
   </w:abstractNum>
-  <w:abstractNum w:abstractNumId="9">
+  <w:abstractNum w:abstractNumId="10">
     <w:nsid w:val="504A7B73"/>
     <w:multiLevelType w:val="hybridMultilevel"/>
     <w:tmpl w:val="58C01FDA"/>
@@ -2779,7 +3701,120 @@
       </w:rPr>
     </w:lvl>
   </w:abstractNum>
-  <w:abstractNum w:abstractNumId="10">
+  <w:abstractNum w:abstractNumId="11">
+    <w:nsid w:val="538F634F"/>
+    <w:multiLevelType w:val="hybridMultilevel"/>
+    <w:tmpl w:val="BE206942"/>
+    <w:lvl w:ilvl="0" w:tplc="0409000B">
+      <w:start w:val="1"/>
+      <w:numFmt w:val="bullet"/>
+      <w:lvlText w:val=""/>
+      <w:lvlJc w:val="left"/>
+      <w:pPr>
+        <w:ind w:left="720" w:hanging="360"/>
+      </w:pPr>
+      <w:rPr>
+        <w:rFonts w:ascii="Wingdings" w:hAnsi="Wingdings" w:hint="default"/>
+      </w:rPr>
+    </w:lvl>
+    <w:lvl w:ilvl="1" w:tplc="04090003" w:tentative="1">
+      <w:start w:val="1"/>
+      <w:numFmt w:val="bullet"/>
+      <w:lvlText w:val="o"/>
+      <w:lvlJc w:val="left"/>
+      <w:pPr>
+        <w:ind w:left="1440" w:hanging="360"/>
+      </w:pPr>
+      <w:rPr>
+        <w:rFonts w:ascii="Courier New" w:hAnsi="Courier New" w:cs="Courier New" w:hint="default"/>
+      </w:rPr>
+    </w:lvl>
+    <w:lvl w:ilvl="2" w:tplc="04090005" w:tentative="1">
+      <w:start w:val="1"/>
+      <w:numFmt w:val="bullet"/>
+      <w:lvlText w:val=""/>
+      <w:lvlJc w:val="left"/>
+      <w:pPr>
+        <w:ind w:left="2160" w:hanging="360"/>
+      </w:pPr>
+      <w:rPr>
+        <w:rFonts w:ascii="Wingdings" w:hAnsi="Wingdings" w:hint="default"/>
+      </w:rPr>
+    </w:lvl>
+    <w:lvl w:ilvl="3" w:tplc="04090001" w:tentative="1">
+      <w:start w:val="1"/>
+      <w:numFmt w:val="bullet"/>
+      <w:lvlText w:val=""/>
+      <w:lvlJc w:val="left"/>
+      <w:pPr>
+        <w:ind w:left="2880" w:hanging="360"/>
+      </w:pPr>
+      <w:rPr>
+        <w:rFonts w:ascii="Symbol" w:hAnsi="Symbol" w:hint="default"/>
+      </w:rPr>
+    </w:lvl>
+    <w:lvl w:ilvl="4" w:tplc="04090003" w:tentative="1">
+      <w:start w:val="1"/>
+      <w:numFmt w:val="bullet"/>
+      <w:lvlText w:val="o"/>
+      <w:lvlJc w:val="left"/>
+      <w:pPr>
+        <w:ind w:left="3600" w:hanging="360"/>
+      </w:pPr>
+      <w:rPr>
+        <w:rFonts w:ascii="Courier New" w:hAnsi="Courier New" w:cs="Courier New" w:hint="default"/>
+      </w:rPr>
+    </w:lvl>
+    <w:lvl w:ilvl="5" w:tplc="04090005" w:tentative="1">
+      <w:start w:val="1"/>
+      <w:numFmt w:val="bullet"/>
+      <w:lvlText w:val=""/>
+      <w:lvlJc w:val="left"/>
+      <w:pPr>
+        <w:ind w:left="4320" w:hanging="360"/>
+      </w:pPr>
+      <w:rPr>
+        <w:rFonts w:ascii="Wingdings" w:hAnsi="Wingdings" w:hint="default"/>
+      </w:rPr>
+    </w:lvl>
+    <w:lvl w:ilvl="6" w:tplc="04090001" w:tentative="1">
+      <w:start w:val="1"/>
+      <w:numFmt w:val="bullet"/>
+      <w:lvlText w:val=""/>
+      <w:lvlJc w:val="left"/>
+      <w:pPr>
+        <w:ind w:left="5040" w:hanging="360"/>
+      </w:pPr>
+      <w:rPr>
+        <w:rFonts w:ascii="Symbol" w:hAnsi="Symbol" w:hint="default"/>
+      </w:rPr>
+    </w:lvl>
+    <w:lvl w:ilvl="7" w:tplc="04090003" w:tentative="1">
+      <w:start w:val="1"/>
+      <w:numFmt w:val="bullet"/>
+      <w:lvlText w:val="o"/>
+      <w:lvlJc w:val="left"/>
+      <w:pPr>
+        <w:ind w:left="5760" w:hanging="360"/>
+      </w:pPr>
+      <w:rPr>
+        <w:rFonts w:ascii="Courier New" w:hAnsi="Courier New" w:cs="Courier New" w:hint="default"/>
+      </w:rPr>
+    </w:lvl>
+    <w:lvl w:ilvl="8" w:tplc="04090005" w:tentative="1">
+      <w:start w:val="1"/>
+      <w:numFmt w:val="bullet"/>
+      <w:lvlText w:val=""/>
+      <w:lvlJc w:val="left"/>
+      <w:pPr>
+        <w:ind w:left="6480" w:hanging="360"/>
+      </w:pPr>
+      <w:rPr>
+        <w:rFonts w:ascii="Wingdings" w:hAnsi="Wingdings" w:hint="default"/>
+      </w:rPr>
+    </w:lvl>
+  </w:abstractNum>
+  <w:abstractNum w:abstractNumId="12">
     <w:nsid w:val="55AC00C2"/>
     <w:multiLevelType w:val="hybridMultilevel"/>
     <w:tmpl w:val="6D722834"/>
@@ -2892,7 +3927,7 @@
       </w:rPr>
     </w:lvl>
   </w:abstractNum>
-  <w:abstractNum w:abstractNumId="11">
+  <w:abstractNum w:abstractNumId="13">
     <w:nsid w:val="5D4A1815"/>
     <w:multiLevelType w:val="hybridMultilevel"/>
     <w:tmpl w:val="474C7BEC"/>
@@ -3005,7 +4040,7 @@
       </w:rPr>
     </w:lvl>
   </w:abstractNum>
-  <w:abstractNum w:abstractNumId="12">
+  <w:abstractNum w:abstractNumId="14">
     <w:nsid w:val="71B86AAA"/>
     <w:multiLevelType w:val="hybridMultilevel"/>
     <w:tmpl w:val="77F2E480"/>
@@ -3118,7 +4153,120 @@
       </w:rPr>
     </w:lvl>
   </w:abstractNum>
-  <w:abstractNum w:abstractNumId="13">
+  <w:abstractNum w:abstractNumId="15">
+    <w:nsid w:val="75743412"/>
+    <w:multiLevelType w:val="hybridMultilevel"/>
+    <w:tmpl w:val="281061C2"/>
+    <w:lvl w:ilvl="0" w:tplc="0409000B">
+      <w:start w:val="1"/>
+      <w:numFmt w:val="bullet"/>
+      <w:lvlText w:val=""/>
+      <w:lvlJc w:val="left"/>
+      <w:pPr>
+        <w:ind w:left="720" w:hanging="360"/>
+      </w:pPr>
+      <w:rPr>
+        <w:rFonts w:ascii="Wingdings" w:hAnsi="Wingdings" w:hint="default"/>
+      </w:rPr>
+    </w:lvl>
+    <w:lvl w:ilvl="1" w:tplc="04090003" w:tentative="1">
+      <w:start w:val="1"/>
+      <w:numFmt w:val="bullet"/>
+      <w:lvlText w:val="o"/>
+      <w:lvlJc w:val="left"/>
+      <w:pPr>
+        <w:ind w:left="1440" w:hanging="360"/>
+      </w:pPr>
+      <w:rPr>
+        <w:rFonts w:ascii="Courier New" w:hAnsi="Courier New" w:cs="Courier New" w:hint="default"/>
+      </w:rPr>
+    </w:lvl>
+    <w:lvl w:ilvl="2" w:tplc="04090005" w:tentative="1">
+      <w:start w:val="1"/>
+      <w:numFmt w:val="bullet"/>
+      <w:lvlText w:val=""/>
+      <w:lvlJc w:val="left"/>
+      <w:pPr>
+        <w:ind w:left="2160" w:hanging="360"/>
+      </w:pPr>
+      <w:rPr>
+        <w:rFonts w:ascii="Wingdings" w:hAnsi="Wingdings" w:hint="default"/>
+      </w:rPr>
+    </w:lvl>
+    <w:lvl w:ilvl="3" w:tplc="04090001" w:tentative="1">
+      <w:start w:val="1"/>
+      <w:numFmt w:val="bullet"/>
+      <w:lvlText w:val=""/>
+      <w:lvlJc w:val="left"/>
+      <w:pPr>
+        <w:ind w:left="2880" w:hanging="360"/>
+      </w:pPr>
+      <w:rPr>
+        <w:rFonts w:ascii="Symbol" w:hAnsi="Symbol" w:hint="default"/>
+      </w:rPr>
+    </w:lvl>
+    <w:lvl w:ilvl="4" w:tplc="04090003" w:tentative="1">
+      <w:start w:val="1"/>
+      <w:numFmt w:val="bullet"/>
+      <w:lvlText w:val="o"/>
+      <w:lvlJc w:val="left"/>
+      <w:pPr>
+        <w:ind w:left="3600" w:hanging="360"/>
+      </w:pPr>
+      <w:rPr>
+        <w:rFonts w:ascii="Courier New" w:hAnsi="Courier New" w:cs="Courier New" w:hint="default"/>
+      </w:rPr>
+    </w:lvl>
+    <w:lvl w:ilvl="5" w:tplc="04090005" w:tentative="1">
+      <w:start w:val="1"/>
+      <w:numFmt w:val="bullet"/>
+      <w:lvlText w:val=""/>
+      <w:lvlJc w:val="left"/>
+      <w:pPr>
+        <w:ind w:left="4320" w:hanging="360"/>
+      </w:pPr>
+      <w:rPr>
+        <w:rFonts w:ascii="Wingdings" w:hAnsi="Wingdings" w:hint="default"/>
+      </w:rPr>
+    </w:lvl>
+    <w:lvl w:ilvl="6" w:tplc="04090001" w:tentative="1">
+      <w:start w:val="1"/>
+      <w:numFmt w:val="bullet"/>
+      <w:lvlText w:val=""/>
+      <w:lvlJc w:val="left"/>
+      <w:pPr>
+        <w:ind w:left="5040" w:hanging="360"/>
+      </w:pPr>
+      <w:rPr>
+        <w:rFonts w:ascii="Symbol" w:hAnsi="Symbol" w:hint="default"/>
+      </w:rPr>
+    </w:lvl>
+    <w:lvl w:ilvl="7" w:tplc="04090003" w:tentative="1">
+      <w:start w:val="1"/>
+      <w:numFmt w:val="bullet"/>
+      <w:lvlText w:val="o"/>
+      <w:lvlJc w:val="left"/>
+      <w:pPr>
+        <w:ind w:left="5760" w:hanging="360"/>
+      </w:pPr>
+      <w:rPr>
+        <w:rFonts w:ascii="Courier New" w:hAnsi="Courier New" w:cs="Courier New" w:hint="default"/>
+      </w:rPr>
+    </w:lvl>
+    <w:lvl w:ilvl="8" w:tplc="04090005" w:tentative="1">
+      <w:start w:val="1"/>
+      <w:numFmt w:val="bullet"/>
+      <w:lvlText w:val=""/>
+      <w:lvlJc w:val="left"/>
+      <w:pPr>
+        <w:ind w:left="6480" w:hanging="360"/>
+      </w:pPr>
+      <w:rPr>
+        <w:rFonts w:ascii="Wingdings" w:hAnsi="Wingdings" w:hint="default"/>
+      </w:rPr>
+    </w:lvl>
+  </w:abstractNum>
+  <w:abstractNum w:abstractNumId="16">
     <w:nsid w:val="7A3A4434"/>
     <w:multiLevelType w:val="hybridMultilevel"/>
     <w:tmpl w:val="A7A4A6F6"/>
@@ -3205,46 +4353,55 @@
     </w:lvl>
   </w:abstractNum>
   <w:num w:numId="1">
-    <w:abstractNumId w:val="11"/>
+    <w:abstractNumId w:val="13"/>
   </w:num>
   <w:num w:numId="2">
-    <w:abstractNumId w:val="2"/>
+    <w:abstractNumId w:val="3"/>
   </w:num>
   <w:num w:numId="3">
+    <w:abstractNumId w:val="12"/>
+  </w:num>
+  <w:num w:numId="4">
+    <w:abstractNumId w:val="4"/>
+  </w:num>
+  <w:num w:numId="5">
+    <w:abstractNumId w:val="6"/>
+  </w:num>
+  <w:num w:numId="6">
+    <w:abstractNumId w:val="8"/>
+  </w:num>
+  <w:num w:numId="7">
     <w:abstractNumId w:val="10"/>
   </w:num>
-  <w:num w:numId="4">
-    <w:abstractNumId w:val="3"/>
+  <w:num w:numId="8">
+    <w:abstractNumId w:val="9"/>
   </w:num>
-  <w:num w:numId="5">
+  <w:num w:numId="9">
+    <w:abstractNumId w:val="14"/>
+  </w:num>
+  <w:num w:numId="10">
     <w:abstractNumId w:val="5"/>
   </w:num>
-  <w:num w:numId="6">
+  <w:num w:numId="11">
     <w:abstractNumId w:val="7"/>
   </w:num>
-  <w:num w:numId="7">
-    <w:abstractNumId w:val="9"/>
-  </w:num>
-  <w:num w:numId="8">
-    <w:abstractNumId w:val="8"/>
-  </w:num>
-  <w:num w:numId="9">
-    <w:abstractNumId w:val="12"/>
-  </w:num>
-  <w:num w:numId="10">
-    <w:abstractNumId w:val="4"/>
-  </w:num>
-  <w:num w:numId="11">
-    <w:abstractNumId w:val="6"/>
-  </w:num>
   <w:num w:numId="12">
-    <w:abstractNumId w:val="13"/>
+    <w:abstractNumId w:val="16"/>
   </w:num>
   <w:num w:numId="13">
-    <w:abstractNumId w:val="1"/>
+    <w:abstractNumId w:val="2"/>
   </w:num>
   <w:num w:numId="14">
     <w:abstractNumId w:val="0"/>
+  </w:num>
+  <w:num w:numId="15">
+    <w:abstractNumId w:val="1"/>
+  </w:num>
+  <w:num w:numId="16">
+    <w:abstractNumId w:val="11"/>
+  </w:num>
+  <w:num w:numId="17">
+    <w:abstractNumId w:val="15"/>
   </w:num>
 </w:numbering>
 </file>
@@ -3408,11 +4565,12 @@
   <w:style w:type="paragraph" w:default="1" w:styleId="Normal">
     <w:name w:val="Normal"/>
     <w:qFormat/>
-    <w:rsid w:val="00C61135"/>
+    <w:rsid w:val="00CD45FE"/>
   </w:style>
   <w:style w:type="character" w:default="1" w:styleId="DefaultParagraphFont">
     <w:name w:val="Default Paragraph Font"/>
     <w:uiPriority w:val="1"/>
+    <w:semiHidden/>
     <w:unhideWhenUsed/>
   </w:style>
   <w:style w:type="table" w:default="1" w:styleId="TableNormal">

</xml_diff>